<commit_message>
plural for all controllers
</commit_message>
<xml_diff>
--- a/ReadMe.docx
+++ b/ReadMe.docx
@@ -18,7 +18,15 @@
     <w:p/>
     <w:p>
       <w:r>
-        <w:t xml:space="preserve">This API application provides endpoints for creating, managing, and deleting an orchestration workflow.  It allow for items (trackables) </w:t>
+        <w:t>This API application provides endpoints for creating, managing, and deleting an orchestration workflow.  It allow for items (</w:t>
+      </w:r>
+      <w:proofErr w:type="spellStart"/>
+      <w:r>
+        <w:t>trackables</w:t>
+      </w:r>
+      <w:proofErr w:type="spellEnd"/>
+      <w:r>
+        <w:t xml:space="preserve">) </w:t>
       </w:r>
     </w:p>
     <w:p>
@@ -83,7 +91,15 @@
       </w:r>
       <w:proofErr w:type="gramEnd"/>
       <w:r>
-        <w:t xml:space="preserve"> would travel through in it's journey to be 'approved.'  First a document is created, then submitted into a previously defined</w:t>
+        <w:t xml:space="preserve"> would travel through in </w:t>
+      </w:r>
+      <w:proofErr w:type="spellStart"/>
+      <w:r>
+        <w:t>it's</w:t>
+      </w:r>
+      <w:proofErr w:type="spellEnd"/>
+      <w:r>
+        <w:t xml:space="preserve"> journey to be 'approved.'  First a document is created, then submitted into a previously defined</w:t>
       </w:r>
     </w:p>
     <w:p>
@@ -170,20 +186,44 @@
       </w:r>
       <w:proofErr w:type="gramEnd"/>
       <w:r>
-        <w:t xml:space="preserve"> to another task and another in a serial mannor.  Multi-dimensional paths commonly are where one completed task can simultaneouly </w:t>
-      </w:r>
-    </w:p>
-    <w:p>
+        <w:t xml:space="preserve"> to another task and another in a serial </w:t>
+      </w:r>
+      <w:proofErr w:type="spellStart"/>
+      <w:r>
+        <w:t>mannor</w:t>
+      </w:r>
+      <w:proofErr w:type="spellEnd"/>
+      <w:r>
+        <w:t xml:space="preserve">.  Multi-dimensional paths commonly are where one completed task can </w:t>
+      </w:r>
+      <w:proofErr w:type="spellStart"/>
+      <w:r>
+        <w:t>simultaneouly</w:t>
+      </w:r>
+      <w:proofErr w:type="spellEnd"/>
       <w:r>
         <w:t xml:space="preserve"> </w:t>
       </w:r>
+    </w:p>
+    <w:p>
+      <w:r>
+        <w:t xml:space="preserve"> </w:t>
+      </w:r>
       <w:proofErr w:type="gramStart"/>
       <w:r>
         <w:t>spawn</w:t>
       </w:r>
       <w:proofErr w:type="gramEnd"/>
       <w:r>
-        <w:t xml:space="preserve"> multiple other tasks that are managed in parellel.  Additionally, in the multi-dimensional scenario a task that is yet to be queued </w:t>
+        <w:t xml:space="preserve"> multiple other tasks that are managed in </w:t>
+      </w:r>
+      <w:proofErr w:type="spellStart"/>
+      <w:r>
+        <w:t>parellel</w:t>
+      </w:r>
+      <w:proofErr w:type="spellEnd"/>
+      <w:r>
+        <w:t xml:space="preserve">.  Additionally, in the multi-dimensional scenario a task that is yet to be queued </w:t>
       </w:r>
     </w:p>
     <w:p>
@@ -224,10 +264,12 @@
       <w:r>
         <w:t xml:space="preserve">API/Workflow/Validate </w:t>
       </w:r>
+      <w:proofErr w:type="spellStart"/>
       <w:proofErr w:type="gramStart"/>
       <w:r>
         <w:t>api</w:t>
       </w:r>
+      <w:proofErr w:type="spellEnd"/>
       <w:proofErr w:type="gramEnd"/>
       <w:r>
         <w:t xml:space="preserve">.  Workflows must have at least one </w:t>
@@ -340,10 +382,12 @@
         <w:tab/>
         <w:t>"</w:t>
       </w:r>
+      <w:proofErr w:type="spellStart"/>
       <w:proofErr w:type="gramStart"/>
       <w:r>
         <w:t>workflowId</w:t>
       </w:r>
+      <w:proofErr w:type="spellEnd"/>
       <w:proofErr w:type="gramEnd"/>
       <w:r>
         <w:t>": {</w:t>
@@ -432,7 +476,15 @@
       </w:r>
       <w:proofErr w:type="gramEnd"/>
       <w:r>
-        <w:t>": "used for testing, surrogage for unique key during testing, remove",</w:t>
+        <w:t xml:space="preserve">": "used for testing, </w:t>
+      </w:r>
+      <w:proofErr w:type="spellStart"/>
+      <w:r>
+        <w:t>surrogage</w:t>
+      </w:r>
+      <w:proofErr w:type="spellEnd"/>
+      <w:r>
+        <w:t xml:space="preserve"> for unique key during testing, remove",</w:t>
       </w:r>
     </w:p>
     <w:p>
@@ -473,10 +525,12 @@
         <w:tab/>
         <w:t>"</w:t>
       </w:r>
+      <w:proofErr w:type="spellStart"/>
       <w:proofErr w:type="gramStart"/>
       <w:r>
         <w:t>workflowName</w:t>
       </w:r>
+      <w:proofErr w:type="spellEnd"/>
       <w:proofErr w:type="gramEnd"/>
       <w:r>
         <w:t>": {</w:t>
@@ -502,7 +556,23 @@
       </w:r>
       <w:proofErr w:type="gramEnd"/>
       <w:r>
-        <w:t>" : "human friendly name give to thw workflow",</w:t>
+        <w:t xml:space="preserve">" : "human friendly name </w:t>
+      </w:r>
+      <w:proofErr w:type="spellStart"/>
+      <w:r>
+        <w:t>give</w:t>
+      </w:r>
+      <w:proofErr w:type="spellEnd"/>
+      <w:r>
+        <w:t xml:space="preserve"> to </w:t>
+      </w:r>
+      <w:proofErr w:type="spellStart"/>
+      <w:r>
+        <w:t>thw</w:t>
+      </w:r>
+      <w:proofErr w:type="spellEnd"/>
+      <w:r>
+        <w:t xml:space="preserve"> workflow",</w:t>
       </w:r>
     </w:p>
     <w:p>
@@ -574,7 +644,15 @@
       </w:r>
       <w:proofErr w:type="gramEnd"/>
       <w:r>
-        <w:t>": "a collection of nodes that represent a resting state in which items belong during thier journey though the workflow",</w:t>
+        <w:t xml:space="preserve">": "a collection of nodes that represent a resting state in which items belong during </w:t>
+      </w:r>
+      <w:proofErr w:type="spellStart"/>
+      <w:r>
+        <w:t>thier</w:t>
+      </w:r>
+      <w:proofErr w:type="spellEnd"/>
+      <w:r>
+        <w:t xml:space="preserve"> journey though the workflow",</w:t>
       </w:r>
     </w:p>
     <w:p>
@@ -738,10 +816,12 @@
         <w:tab/>
         <w:t>"</w:t>
       </w:r>
+      <w:proofErr w:type="spellStart"/>
       <w:proofErr w:type="gramStart"/>
       <w:r>
         <w:t>nodeName</w:t>
       </w:r>
+      <w:proofErr w:type="spellEnd"/>
       <w:proofErr w:type="gramEnd"/>
       <w:r>
         <w:t>": {</w:t>
@@ -829,10 +909,12 @@
         <w:tab/>
         <w:t>"</w:t>
       </w:r>
+      <w:proofErr w:type="spellStart"/>
       <w:proofErr w:type="gramStart"/>
       <w:r>
         <w:t>nodeDescription</w:t>
       </w:r>
+      <w:proofErr w:type="spellEnd"/>
       <w:proofErr w:type="gramEnd"/>
       <w:r>
         <w:t>": {</w:t>
@@ -920,10 +1002,12 @@
         <w:tab/>
         <w:t>"</w:t>
       </w:r>
+      <w:proofErr w:type="spellStart"/>
       <w:proofErr w:type="gramStart"/>
       <w:r>
         <w:t>nodeId</w:t>
       </w:r>
+      <w:proofErr w:type="spellEnd"/>
       <w:proofErr w:type="gramEnd"/>
       <w:r>
         <w:t>": {</w:t>
@@ -1046,10 +1130,12 @@
         <w:tab/>
         <w:t>"</w:t>
       </w:r>
+      <w:proofErr w:type="spellStart"/>
       <w:proofErr w:type="gramStart"/>
       <w:r>
         <w:t>isStart</w:t>
       </w:r>
+      <w:proofErr w:type="spellEnd"/>
       <w:proofErr w:type="gramEnd"/>
       <w:r>
         <w:t>": {</w:t>
@@ -1122,7 +1208,15 @@
       </w:r>
       <w:proofErr w:type="gramEnd"/>
       <w:r>
-        <w:t>": "boolean",</w:t>
+        <w:t>": "</w:t>
+      </w:r>
+      <w:proofErr w:type="spellStart"/>
+      <w:r>
+        <w:t>boolean</w:t>
+      </w:r>
+      <w:proofErr w:type="spellEnd"/>
+      <w:r>
+        <w:t>",</w:t>
       </w:r>
     </w:p>
     <w:p>
@@ -1208,10 +1302,12 @@
         <w:tab/>
         <w:t>"</w:t>
       </w:r>
+      <w:proofErr w:type="spellStart"/>
       <w:proofErr w:type="gramStart"/>
       <w:r>
         <w:t>isEnd</w:t>
       </w:r>
+      <w:proofErr w:type="spellEnd"/>
       <w:proofErr w:type="gramEnd"/>
       <w:r>
         <w:t>": {</w:t>
@@ -1284,7 +1380,15 @@
       </w:r>
       <w:proofErr w:type="gramEnd"/>
       <w:r>
-        <w:t>": "boolean",</w:t>
+        <w:t>": "</w:t>
+      </w:r>
+      <w:proofErr w:type="spellStart"/>
+      <w:r>
+        <w:t>boolean</w:t>
+      </w:r>
+      <w:proofErr w:type="spellEnd"/>
+      <w:r>
+        <w:t>",</w:t>
       </w:r>
     </w:p>
     <w:p>
@@ -1615,7 +1719,15 @@
       </w:r>
       <w:proofErr w:type="gramEnd"/>
       <w:r>
-        <w:t>": "starting NodeName for movement",</w:t>
+        <w:t xml:space="preserve">": "starting </w:t>
+      </w:r>
+      <w:proofErr w:type="spellStart"/>
+      <w:r>
+        <w:t>NodeName</w:t>
+      </w:r>
+      <w:proofErr w:type="spellEnd"/>
+      <w:r>
+        <w:t xml:space="preserve"> for movement",</w:t>
       </w:r>
     </w:p>
     <w:p>
@@ -1717,7 +1829,15 @@
       </w:r>
       <w:proofErr w:type="gramEnd"/>
       <w:r>
-        <w:t>": "ending NodeName for movement",</w:t>
+        <w:t xml:space="preserve">": "ending </w:t>
+      </w:r>
+      <w:proofErr w:type="spellStart"/>
+      <w:r>
+        <w:t>NodeName</w:t>
+      </w:r>
+      <w:proofErr w:type="spellEnd"/>
+      <w:r>
+        <w:t xml:space="preserve"> for movement",</w:t>
       </w:r>
     </w:p>
     <w:p>
@@ -1784,10 +1904,12 @@
         <w:tab/>
         <w:t>"</w:t>
       </w:r>
+      <w:proofErr w:type="spellStart"/>
       <w:proofErr w:type="gramStart"/>
       <w:r>
         <w:t>approveUsers</w:t>
       </w:r>
+      <w:proofErr w:type="spellEnd"/>
       <w:proofErr w:type="gramEnd"/>
       <w:r>
         <w:t>":{</w:t>
@@ -2065,13 +2187,18 @@
         <w:tab/>
         <w:t>"</w:t>
       </w:r>
+      <w:proofErr w:type="spellStart"/>
       <w:proofErr w:type="gramStart"/>
       <w:r>
         <w:t>type</w:t>
       </w:r>
       <w:proofErr w:type="gramEnd"/>
       <w:r>
-        <w:t>":"string"</w:t>
+        <w:t>":"string</w:t>
+      </w:r>
+      <w:proofErr w:type="spellEnd"/>
+      <w:r>
+        <w:t>"</w:t>
       </w:r>
     </w:p>
     <w:p>
@@ -2208,7 +2335,23 @@
       </w:r>
       <w:proofErr w:type="gramEnd"/>
       <w:r>
-        <w:t>": [ "WorkflowId", "Key", "workflowName" ]</w:t>
+        <w:t>": [ "</w:t>
+      </w:r>
+      <w:proofErr w:type="spellStart"/>
+      <w:r>
+        <w:t>WorkflowId</w:t>
+      </w:r>
+      <w:proofErr w:type="spellEnd"/>
+      <w:r>
+        <w:t>", "Key", "</w:t>
+      </w:r>
+      <w:proofErr w:type="spellStart"/>
+      <w:r>
+        <w:t>workflowName</w:t>
+      </w:r>
+      <w:proofErr w:type="spellEnd"/>
+      <w:r>
+        <w:t>" ]</w:t>
       </w:r>
     </w:p>
     <w:p>
@@ -2243,10 +2386,12 @@
       <w:r>
         <w:t xml:space="preserve">  "</w:t>
       </w:r>
+      <w:proofErr w:type="spellStart"/>
       <w:proofErr w:type="gramStart"/>
       <w:r>
         <w:t>workflowId</w:t>
       </w:r>
+      <w:proofErr w:type="spellEnd"/>
       <w:proofErr w:type="gramEnd"/>
       <w:r>
         <w:t>": "173b1e83-6d84-446b-a9bc-5c2e952e659d",</w:t>
@@ -2269,10 +2414,12 @@
       <w:r>
         <w:t xml:space="preserve">  "</w:t>
       </w:r>
+      <w:proofErr w:type="spellStart"/>
       <w:proofErr w:type="gramStart"/>
       <w:r>
         <w:t>workflowName</w:t>
       </w:r>
+      <w:proofErr w:type="spellEnd"/>
       <w:proofErr w:type="gramEnd"/>
       <w:r>
         <w:t>": "SampleWorkflow1",</w:t>
@@ -2301,10 +2448,12 @@
       <w:r>
         <w:t xml:space="preserve">      "</w:t>
       </w:r>
+      <w:proofErr w:type="spellStart"/>
       <w:proofErr w:type="gramStart"/>
       <w:r>
         <w:t>nodeName</w:t>
       </w:r>
+      <w:proofErr w:type="spellEnd"/>
       <w:proofErr w:type="gramEnd"/>
       <w:r>
         <w:t>": "SampleNode1",</w:t>
@@ -2314,10 +2463,12 @@
       <w:r>
         <w:t xml:space="preserve">      "</w:t>
       </w:r>
+      <w:proofErr w:type="spellStart"/>
       <w:proofErr w:type="gramStart"/>
       <w:r>
         <w:t>nodeDescription</w:t>
       </w:r>
+      <w:proofErr w:type="spellEnd"/>
       <w:proofErr w:type="gramEnd"/>
       <w:r>
         <w:t>": null,</w:t>
@@ -2327,10 +2478,12 @@
       <w:r>
         <w:t xml:space="preserve">      "</w:t>
       </w:r>
+      <w:proofErr w:type="spellStart"/>
       <w:proofErr w:type="gramStart"/>
       <w:r>
         <w:t>nodeId</w:t>
       </w:r>
+      <w:proofErr w:type="spellEnd"/>
       <w:proofErr w:type="gramEnd"/>
       <w:r>
         <w:t>": null,</w:t>
@@ -2340,10 +2493,12 @@
       <w:r>
         <w:t xml:space="preserve">      "</w:t>
       </w:r>
+      <w:proofErr w:type="spellStart"/>
       <w:proofErr w:type="gramStart"/>
       <w:r>
         <w:t>isStart</w:t>
       </w:r>
+      <w:proofErr w:type="spellEnd"/>
       <w:proofErr w:type="gramEnd"/>
       <w:r>
         <w:t>": true,</w:t>
@@ -2353,10 +2508,12 @@
       <w:r>
         <w:t xml:space="preserve">      "</w:t>
       </w:r>
+      <w:proofErr w:type="spellStart"/>
       <w:proofErr w:type="gramStart"/>
       <w:r>
         <w:t>isEnd</w:t>
       </w:r>
+      <w:proofErr w:type="spellEnd"/>
       <w:proofErr w:type="gramEnd"/>
       <w:r>
         <w:t>": false</w:t>
@@ -2376,10 +2533,12 @@
       <w:r>
         <w:t xml:space="preserve">      "</w:t>
       </w:r>
+      <w:proofErr w:type="spellStart"/>
       <w:proofErr w:type="gramStart"/>
       <w:r>
         <w:t>nodeName</w:t>
       </w:r>
+      <w:proofErr w:type="spellEnd"/>
       <w:proofErr w:type="gramEnd"/>
       <w:r>
         <w:t>": "SampleNode2",</w:t>
@@ -2389,10 +2548,12 @@
       <w:r>
         <w:t xml:space="preserve">      "</w:t>
       </w:r>
+      <w:proofErr w:type="spellStart"/>
       <w:proofErr w:type="gramStart"/>
       <w:r>
         <w:t>nodeDescription</w:t>
       </w:r>
+      <w:proofErr w:type="spellEnd"/>
       <w:proofErr w:type="gramEnd"/>
       <w:r>
         <w:t>": null,</w:t>
@@ -2402,10 +2563,12 @@
       <w:r>
         <w:t xml:space="preserve">      "</w:t>
       </w:r>
+      <w:proofErr w:type="spellStart"/>
       <w:proofErr w:type="gramStart"/>
       <w:r>
         <w:t>nodeId</w:t>
       </w:r>
+      <w:proofErr w:type="spellEnd"/>
       <w:proofErr w:type="gramEnd"/>
       <w:r>
         <w:t>": null,</w:t>
@@ -2415,10 +2578,12 @@
       <w:r>
         <w:t xml:space="preserve">      "</w:t>
       </w:r>
+      <w:proofErr w:type="spellStart"/>
       <w:proofErr w:type="gramStart"/>
       <w:r>
         <w:t>isStart</w:t>
       </w:r>
+      <w:proofErr w:type="spellEnd"/>
       <w:proofErr w:type="gramEnd"/>
       <w:r>
         <w:t>": false,</w:t>
@@ -2428,10 +2593,12 @@
       <w:r>
         <w:t xml:space="preserve">      "</w:t>
       </w:r>
+      <w:proofErr w:type="spellStart"/>
       <w:proofErr w:type="gramStart"/>
       <w:r>
         <w:t>isEnd</w:t>
       </w:r>
+      <w:proofErr w:type="spellEnd"/>
       <w:proofErr w:type="gramEnd"/>
       <w:r>
         <w:t>": false</w:t>
@@ -2451,10 +2618,12 @@
       <w:r>
         <w:t xml:space="preserve">      "</w:t>
       </w:r>
+      <w:proofErr w:type="spellStart"/>
       <w:proofErr w:type="gramStart"/>
       <w:r>
         <w:t>nodeName</w:t>
       </w:r>
+      <w:proofErr w:type="spellEnd"/>
       <w:proofErr w:type="gramEnd"/>
       <w:r>
         <w:t>": "SampleNode3",</w:t>
@@ -2464,10 +2633,12 @@
       <w:r>
         <w:t xml:space="preserve">      "</w:t>
       </w:r>
+      <w:proofErr w:type="spellStart"/>
       <w:proofErr w:type="gramStart"/>
       <w:r>
         <w:t>nodeDescription</w:t>
       </w:r>
+      <w:proofErr w:type="spellEnd"/>
       <w:proofErr w:type="gramEnd"/>
       <w:r>
         <w:t>": null,</w:t>
@@ -2477,10 +2648,12 @@
       <w:r>
         <w:t xml:space="preserve">      "</w:t>
       </w:r>
+      <w:proofErr w:type="spellStart"/>
       <w:proofErr w:type="gramStart"/>
       <w:r>
         <w:t>nodeId</w:t>
       </w:r>
+      <w:proofErr w:type="spellEnd"/>
       <w:proofErr w:type="gramEnd"/>
       <w:r>
         <w:t>": null,</w:t>
@@ -2490,10 +2663,12 @@
       <w:r>
         <w:t xml:space="preserve">      "</w:t>
       </w:r>
+      <w:proofErr w:type="spellStart"/>
       <w:proofErr w:type="gramStart"/>
       <w:r>
         <w:t>isStart</w:t>
       </w:r>
+      <w:proofErr w:type="spellEnd"/>
       <w:proofErr w:type="gramEnd"/>
       <w:r>
         <w:t>": false,</w:t>
@@ -2503,10 +2678,12 @@
       <w:r>
         <w:t xml:space="preserve">      "</w:t>
       </w:r>
+      <w:proofErr w:type="spellStart"/>
       <w:proofErr w:type="gramStart"/>
       <w:r>
         <w:t>isEnd</w:t>
       </w:r>
+      <w:proofErr w:type="spellEnd"/>
       <w:proofErr w:type="gramEnd"/>
       <w:r>
         <w:t>": false</w:t>
@@ -2526,10 +2703,12 @@
       <w:r>
         <w:t xml:space="preserve">      "</w:t>
       </w:r>
+      <w:proofErr w:type="spellStart"/>
       <w:proofErr w:type="gramStart"/>
       <w:r>
         <w:t>nodeName</w:t>
       </w:r>
+      <w:proofErr w:type="spellEnd"/>
       <w:proofErr w:type="gramEnd"/>
       <w:r>
         <w:t>": "SampleNode4",</w:t>
@@ -2539,10 +2718,12 @@
       <w:r>
         <w:t xml:space="preserve">      "</w:t>
       </w:r>
+      <w:proofErr w:type="spellStart"/>
       <w:proofErr w:type="gramStart"/>
       <w:r>
         <w:t>nodeDescription</w:t>
       </w:r>
+      <w:proofErr w:type="spellEnd"/>
       <w:proofErr w:type="gramEnd"/>
       <w:r>
         <w:t>": null,</w:t>
@@ -2552,10 +2733,12 @@
       <w:r>
         <w:t xml:space="preserve">      "</w:t>
       </w:r>
+      <w:proofErr w:type="spellStart"/>
       <w:proofErr w:type="gramStart"/>
       <w:r>
         <w:t>nodeId</w:t>
       </w:r>
+      <w:proofErr w:type="spellEnd"/>
       <w:proofErr w:type="gramEnd"/>
       <w:r>
         <w:t>": null,</w:t>
@@ -2565,10 +2748,12 @@
       <w:r>
         <w:t xml:space="preserve">      "</w:t>
       </w:r>
+      <w:proofErr w:type="spellStart"/>
       <w:proofErr w:type="gramStart"/>
       <w:r>
         <w:t>isStart</w:t>
       </w:r>
+      <w:proofErr w:type="spellEnd"/>
       <w:proofErr w:type="gramEnd"/>
       <w:r>
         <w:t>": false,</w:t>
@@ -2578,10 +2763,12 @@
       <w:r>
         <w:t xml:space="preserve">      "</w:t>
       </w:r>
+      <w:proofErr w:type="spellStart"/>
       <w:proofErr w:type="gramStart"/>
       <w:r>
         <w:t>isEnd</w:t>
       </w:r>
+      <w:proofErr w:type="spellEnd"/>
       <w:proofErr w:type="gramEnd"/>
       <w:r>
         <w:t>": true</w:t>
@@ -2646,10 +2833,12 @@
       <w:r>
         <w:t xml:space="preserve">      "</w:t>
       </w:r>
+      <w:proofErr w:type="spellStart"/>
       <w:proofErr w:type="gramStart"/>
       <w:r>
         <w:t>approveUsers</w:t>
       </w:r>
+      <w:proofErr w:type="spellEnd"/>
       <w:proofErr w:type="gramEnd"/>
       <w:r>
         <w:t>": [</w:t>
@@ -2723,10 +2912,12 @@
       <w:r>
         <w:t xml:space="preserve">      "</w:t>
       </w:r>
+      <w:proofErr w:type="spellStart"/>
       <w:proofErr w:type="gramStart"/>
       <w:r>
         <w:t>approveUsers</w:t>
       </w:r>
+      <w:proofErr w:type="spellEnd"/>
       <w:proofErr w:type="gramEnd"/>
       <w:r>
         <w:t>": [</w:t>
@@ -2800,10 +2991,12 @@
       <w:r>
         <w:t xml:space="preserve">      "</w:t>
       </w:r>
+      <w:proofErr w:type="spellStart"/>
       <w:proofErr w:type="gramStart"/>
       <w:r>
         <w:t>approveUsers</w:t>
       </w:r>
+      <w:proofErr w:type="spellEnd"/>
       <w:proofErr w:type="gramEnd"/>
       <w:r>
         <w:t>": [</w:t>
@@ -2878,10 +3071,12 @@
       <w:r>
         <w:t xml:space="preserve">      "</w:t>
       </w:r>
+      <w:proofErr w:type="spellStart"/>
       <w:proofErr w:type="gramStart"/>
       <w:r>
         <w:t>approveUsers</w:t>
       </w:r>
+      <w:proofErr w:type="spellEnd"/>
       <w:proofErr w:type="gramEnd"/>
       <w:r>
         <w:t>": [</w:t>
@@ -2993,7 +3188,15 @@
       </w:r>
       <w:proofErr w:type="gramEnd"/>
       <w:r>
-        <w:t xml:space="preserve"> it's location and status within the orchestration workflow.  Below is a JSON schema and JSON example of a trackable item which is </w:t>
+        <w:t xml:space="preserve"> </w:t>
+      </w:r>
+      <w:proofErr w:type="spellStart"/>
+      <w:r>
+        <w:t>it's</w:t>
+      </w:r>
+      <w:proofErr w:type="spellEnd"/>
+      <w:r>
+        <w:t xml:space="preserve"> location and status within the orchestration workflow.  Below is a JSON schema and JSON example of a trackable item which is </w:t>
       </w:r>
     </w:p>
     <w:p>
@@ -3018,7 +3221,15 @@
     </w:p>
     <w:p>
       <w:r>
-        <w:t xml:space="preserve"> Trackable Json Schema</w:t>
+        <w:t xml:space="preserve"> Trackable </w:t>
+      </w:r>
+      <w:proofErr w:type="spellStart"/>
+      <w:r>
+        <w:t>Json</w:t>
+      </w:r>
+      <w:proofErr w:type="spellEnd"/>
+      <w:r>
+        <w:t xml:space="preserve"> Schema</w:t>
       </w:r>
     </w:p>
     <w:p>
@@ -3036,10 +3247,12 @@
         <w:tab/>
         <w:t>"</w:t>
       </w:r>
+      <w:proofErr w:type="spellStart"/>
       <w:proofErr w:type="gramStart"/>
       <w:r>
         <w:t>trackables</w:t>
       </w:r>
+      <w:proofErr w:type="spellEnd"/>
       <w:proofErr w:type="gramEnd"/>
       <w:r>
         <w:t>": {</w:t>
@@ -3191,10 +3404,12 @@
         <w:tab/>
         <w:t>"</w:t>
       </w:r>
+      <w:proofErr w:type="spellStart"/>
       <w:proofErr w:type="gramStart"/>
       <w:r>
         <w:t>trackableId</w:t>
       </w:r>
+      <w:proofErr w:type="spellEnd"/>
       <w:proofErr w:type="gramEnd"/>
       <w:r>
         <w:t>": {</w:t>
@@ -3281,10 +3496,12 @@
         <w:tab/>
         <w:t>"</w:t>
       </w:r>
+      <w:proofErr w:type="spellStart"/>
       <w:proofErr w:type="gramStart"/>
       <w:r>
         <w:t>trackingName</w:t>
       </w:r>
+      <w:proofErr w:type="spellEnd"/>
       <w:proofErr w:type="gramEnd"/>
       <w:r>
         <w:t>:" {</w:t>
@@ -3595,7 +3812,23 @@
       </w:r>
       <w:proofErr w:type="gramEnd"/>
       <w:r>
-        <w:t>": "workflowId and NodeId that designates a location of item",</w:t>
+        <w:t>": "</w:t>
+      </w:r>
+      <w:proofErr w:type="spellStart"/>
+      <w:r>
+        <w:t>workflowId</w:t>
+      </w:r>
+      <w:proofErr w:type="spellEnd"/>
+      <w:r>
+        <w:t xml:space="preserve"> and </w:t>
+      </w:r>
+      <w:proofErr w:type="spellStart"/>
+      <w:r>
+        <w:t>NodeId</w:t>
+      </w:r>
+      <w:proofErr w:type="spellEnd"/>
+      <w:r>
+        <w:t xml:space="preserve"> that designates a location of item",</w:t>
       </w:r>
     </w:p>
     <w:p>
@@ -3650,10 +3883,12 @@
         <w:tab/>
         <w:t>"</w:t>
       </w:r>
+      <w:proofErr w:type="spellStart"/>
       <w:proofErr w:type="gramStart"/>
       <w:r>
         <w:t>workflowId</w:t>
       </w:r>
+      <w:proofErr w:type="spellEnd"/>
       <w:proofErr w:type="gramEnd"/>
       <w:r>
         <w:t>": "string",</w:t>
@@ -3682,10 +3917,12 @@
         <w:tab/>
         <w:t>"</w:t>
       </w:r>
+      <w:proofErr w:type="spellStart"/>
       <w:proofErr w:type="gramStart"/>
       <w:r>
         <w:t>nodeId</w:t>
       </w:r>
+      <w:proofErr w:type="spellEnd"/>
       <w:proofErr w:type="gramEnd"/>
       <w:r>
         <w:t>": "string"</w:t>
@@ -3803,10 +4040,12 @@
       <w:r>
         <w:t xml:space="preserve">  "</w:t>
       </w:r>
+      <w:proofErr w:type="spellStart"/>
       <w:proofErr w:type="gramStart"/>
       <w:r>
         <w:t>trackableId</w:t>
       </w:r>
+      <w:proofErr w:type="spellEnd"/>
       <w:proofErr w:type="gramEnd"/>
       <w:r>
         <w:t>": "SampleDoc2",</w:t>
@@ -3829,10 +4068,12 @@
       <w:r>
         <w:t xml:space="preserve">  "</w:t>
       </w:r>
+      <w:proofErr w:type="spellStart"/>
       <w:proofErr w:type="gramStart"/>
       <w:r>
         <w:t>trackingName</w:t>
       </w:r>
+      <w:proofErr w:type="spellEnd"/>
       <w:proofErr w:type="gramEnd"/>
       <w:r>
         <w:t>": "SampleDoc2",</w:t>
@@ -3888,7 +4129,15 @@
       </w:r>
       <w:proofErr w:type="gramEnd"/>
       <w:r>
-        <w:t xml:space="preserve"> defined path in the given workflow.  Below is the JSon schema and a JSON example of a transaction.</w:t>
+        <w:t xml:space="preserve"> defined path in the given workflow.  Below is the </w:t>
+      </w:r>
+      <w:proofErr w:type="spellStart"/>
+      <w:r>
+        <w:t>JSon</w:t>
+      </w:r>
+      <w:proofErr w:type="spellEnd"/>
+      <w:r>
+        <w:t xml:space="preserve"> schema and a JSON example of a transaction.</w:t>
       </w:r>
     </w:p>
     <w:p/>
@@ -3924,13 +4173,18 @@
         <w:tab/>
         <w:t>"</w:t>
       </w:r>
+      <w:proofErr w:type="spellStart"/>
       <w:proofErr w:type="gramStart"/>
       <w:r>
         <w:t>type</w:t>
       </w:r>
       <w:proofErr w:type="gramEnd"/>
       <w:r>
-        <w:t>":"object",</w:t>
+        <w:t>":"object</w:t>
+      </w:r>
+      <w:proofErr w:type="spellEnd"/>
+      <w:r>
+        <w:t>",</w:t>
       </w:r>
     </w:p>
     <w:p>
@@ -4021,10 +4275,12 @@
         <w:tab/>
         <w:t>"</w:t>
       </w:r>
+      <w:proofErr w:type="spellStart"/>
       <w:proofErr w:type="gramStart"/>
       <w:r>
         <w:t>trackableId</w:t>
       </w:r>
+      <w:proofErr w:type="spellEnd"/>
       <w:proofErr w:type="gramEnd"/>
       <w:r>
         <w:t>": "string",</w:t>
@@ -4117,10 +4373,12 @@
         <w:tab/>
         <w:t>"</w:t>
       </w:r>
+      <w:proofErr w:type="spellStart"/>
       <w:proofErr w:type="gramStart"/>
       <w:r>
         <w:t>previousNodeId</w:t>
       </w:r>
+      <w:proofErr w:type="spellEnd"/>
       <w:proofErr w:type="gramEnd"/>
       <w:r>
         <w:t>": "string",</w:t>
@@ -4149,10 +4407,12 @@
         <w:tab/>
         <w:t>"</w:t>
       </w:r>
+      <w:proofErr w:type="spellStart"/>
       <w:proofErr w:type="gramStart"/>
       <w:r>
         <w:t>newNodeId</w:t>
       </w:r>
+      <w:proofErr w:type="spellEnd"/>
       <w:proofErr w:type="gramEnd"/>
       <w:r>
         <w:t>": "string",</w:t>
@@ -4181,10 +4441,12 @@
         <w:tab/>
         <w:t>"</w:t>
       </w:r>
+      <w:proofErr w:type="spellStart"/>
       <w:proofErr w:type="gramStart"/>
       <w:r>
         <w:t>transactiontime</w:t>
       </w:r>
+      <w:proofErr w:type="spellEnd"/>
       <w:proofErr w:type="gramEnd"/>
       <w:r>
         <w:t>": {</w:t>
@@ -4257,10 +4519,12 @@
         <w:tab/>
         <w:t>"</w:t>
       </w:r>
+      <w:proofErr w:type="spellStart"/>
       <w:proofErr w:type="gramStart"/>
       <w:r>
         <w:t>readonly</w:t>
       </w:r>
+      <w:proofErr w:type="spellEnd"/>
       <w:proofErr w:type="gramEnd"/>
       <w:r>
         <w:t>": "true"</w:t>
@@ -4319,10 +4583,12 @@
         <w:tab/>
         <w:t>"</w:t>
       </w:r>
+      <w:proofErr w:type="spellStart"/>
       <w:proofErr w:type="gramStart"/>
       <w:r>
         <w:t>submitterId</w:t>
       </w:r>
+      <w:proofErr w:type="spellEnd"/>
       <w:proofErr w:type="gramEnd"/>
       <w:r>
         <w:t>": "string",</w:t>
@@ -4351,10 +4617,12 @@
         <w:tab/>
         <w:t>"</w:t>
       </w:r>
+      <w:proofErr w:type="spellStart"/>
       <w:proofErr w:type="gramStart"/>
       <w:r>
         <w:t>workflowId</w:t>
       </w:r>
+      <w:proofErr w:type="spellEnd"/>
       <w:proofErr w:type="gramEnd"/>
       <w:r>
         <w:t>":  "string"</w:t>
@@ -4422,10 +4690,12 @@
       <w:r>
         <w:t xml:space="preserve">  "</w:t>
       </w:r>
+      <w:proofErr w:type="spellStart"/>
       <w:proofErr w:type="gramStart"/>
       <w:r>
         <w:t>trackableId</w:t>
       </w:r>
+      <w:proofErr w:type="spellEnd"/>
       <w:proofErr w:type="gramEnd"/>
       <w:r>
         <w:t>": "SampleDoc2",</w:t>
@@ -4461,10 +4731,12 @@
       <w:r>
         <w:t xml:space="preserve">  "</w:t>
       </w:r>
+      <w:proofErr w:type="spellStart"/>
       <w:proofErr w:type="gramStart"/>
       <w:r>
         <w:t>previousNodeId</w:t>
       </w:r>
+      <w:proofErr w:type="spellEnd"/>
       <w:proofErr w:type="gramEnd"/>
       <w:r>
         <w:t>": null,</w:t>
@@ -4475,10 +4747,12 @@
         <w:lastRenderedPageBreak/>
         <w:t xml:space="preserve">  "</w:t>
       </w:r>
+      <w:proofErr w:type="spellStart"/>
       <w:proofErr w:type="gramStart"/>
       <w:r>
         <w:t>newNodeId</w:t>
       </w:r>
+      <w:proofErr w:type="spellEnd"/>
       <w:proofErr w:type="gramEnd"/>
       <w:r>
         <w:t>": "SampleNode1",</w:t>
@@ -4519,10 +4793,12 @@
       <w:r>
         <w:t xml:space="preserve">  "</w:t>
       </w:r>
+      <w:proofErr w:type="spellStart"/>
       <w:proofErr w:type="gramStart"/>
       <w:r>
         <w:t>workflowId</w:t>
       </w:r>
+      <w:proofErr w:type="spellEnd"/>
       <w:proofErr w:type="gramEnd"/>
       <w:r>
         <w:t>": "SampleWorkflow1"</w:t>
@@ -4602,9 +4878,14 @@
       <w:r>
         <w:t>/{</w:t>
       </w:r>
-      <w:proofErr w:type="gramEnd"/>
-      <w:r>
-        <w:t xml:space="preserve">workflowId}  - return the specific workflow.  </w:t>
+      <w:proofErr w:type="spellStart"/>
+      <w:proofErr w:type="gramEnd"/>
+      <w:r>
+        <w:t>workflowId</w:t>
+      </w:r>
+      <w:proofErr w:type="spellEnd"/>
+      <w:r>
+        <w:t xml:space="preserve">}  - return the specific workflow.  </w:t>
       </w:r>
     </w:p>
     <w:p>
@@ -4642,9 +4923,30 @@
       <w:r>
         <w:t>/{</w:t>
       </w:r>
-      <w:proofErr w:type="gramEnd"/>
-      <w:r>
-        <w:t xml:space="preserve">workflowId}/node/{nodeId}/trackables  - returns all the trackable in that workflow node  </w:t>
+      <w:proofErr w:type="spellStart"/>
+      <w:proofErr w:type="gramEnd"/>
+      <w:r>
+        <w:t>workflowId</w:t>
+      </w:r>
+      <w:proofErr w:type="spellEnd"/>
+      <w:r>
+        <w:t>}/node/{</w:t>
+      </w:r>
+      <w:proofErr w:type="spellStart"/>
+      <w:r>
+        <w:t>nodeId</w:t>
+      </w:r>
+      <w:proofErr w:type="spellEnd"/>
+      <w:r>
+        <w:t>}/</w:t>
+      </w:r>
+      <w:proofErr w:type="spellStart"/>
+      <w:r>
+        <w:t>trackables</w:t>
+      </w:r>
+      <w:proofErr w:type="spellEnd"/>
+      <w:r>
+        <w:t xml:space="preserve">  - returns all the trackable in that workflow node  </w:t>
       </w:r>
     </w:p>
     <w:p>
@@ -4655,9 +4957,14 @@
       <w:r>
         <w:t>/{</w:t>
       </w:r>
-      <w:proofErr w:type="gramEnd"/>
-      <w:r>
-        <w:t>workflowId}/orchestrations</w:t>
+      <w:proofErr w:type="spellStart"/>
+      <w:proofErr w:type="gramEnd"/>
+      <w:r>
+        <w:t>workflowId</w:t>
+      </w:r>
+      <w:proofErr w:type="spellEnd"/>
+      <w:r>
+        <w:t>}/orchestrations</w:t>
       </w:r>
     </w:p>
     <w:p>
@@ -4668,9 +4975,22 @@
       <w:r>
         <w:t>/{</w:t>
       </w:r>
-      <w:proofErr w:type="gramEnd"/>
-      <w:r>
-        <w:t>workflowId}/orchestration/{orchestrationId}</w:t>
+      <w:proofErr w:type="spellStart"/>
+      <w:proofErr w:type="gramEnd"/>
+      <w:r>
+        <w:t>workflowId</w:t>
+      </w:r>
+      <w:proofErr w:type="spellEnd"/>
+      <w:r>
+        <w:t>}/orchestration/{</w:t>
+      </w:r>
+      <w:proofErr w:type="spellStart"/>
+      <w:r>
+        <w:t>orchestrationId</w:t>
+      </w:r>
+      <w:proofErr w:type="spellEnd"/>
+      <w:r>
+        <w:t>}</w:t>
       </w:r>
     </w:p>
     <w:p>
@@ -4681,9 +5001,14 @@
       <w:r>
         <w:t>/{</w:t>
       </w:r>
-      <w:proofErr w:type="gramEnd"/>
-      <w:r>
-        <w:t xml:space="preserve">workflowId}/nodes  - return all the nodes in a specific workflow.  </w:t>
+      <w:proofErr w:type="spellStart"/>
+      <w:proofErr w:type="gramEnd"/>
+      <w:r>
+        <w:t>workflowId</w:t>
+      </w:r>
+      <w:proofErr w:type="spellEnd"/>
+      <w:r>
+        <w:t xml:space="preserve">}/nodes  - return all the nodes in a specific workflow.  </w:t>
       </w:r>
     </w:p>
     <w:p>
@@ -4694,9 +5019,22 @@
       <w:r>
         <w:t>/{</w:t>
       </w:r>
-      <w:proofErr w:type="gramEnd"/>
-      <w:r>
-        <w:t xml:space="preserve">workflowId}/nodes/{nodeId}  - return all the nodes in a specific workflow.  </w:t>
+      <w:proofErr w:type="spellStart"/>
+      <w:proofErr w:type="gramEnd"/>
+      <w:r>
+        <w:t>workflowId</w:t>
+      </w:r>
+      <w:proofErr w:type="spellEnd"/>
+      <w:r>
+        <w:t>}/nodes/{</w:t>
+      </w:r>
+      <w:proofErr w:type="spellStart"/>
+      <w:r>
+        <w:t>nodeId</w:t>
+      </w:r>
+      <w:proofErr w:type="spellEnd"/>
+      <w:r>
+        <w:t xml:space="preserve">}  - return all the nodes in a specific workflow.  </w:t>
       </w:r>
     </w:p>
     <w:p>
@@ -4713,9 +5051,14 @@
       <w:r>
         <w:t>/{</w:t>
       </w:r>
-      <w:proofErr w:type="gramEnd"/>
-      <w:r>
-        <w:t>workflowId}/orchestration/rule?</w:t>
+      <w:proofErr w:type="spellStart"/>
+      <w:proofErr w:type="gramEnd"/>
+      <w:r>
+        <w:t>workflowId</w:t>
+      </w:r>
+      <w:proofErr w:type="spellEnd"/>
+      <w:r>
+        <w:t>}/orchestration/rule?</w:t>
       </w:r>
     </w:p>
     <w:p>
@@ -4739,9 +5082,14 @@
       <w:r>
         <w:t>/{</w:t>
       </w:r>
-      <w:proofErr w:type="gramEnd"/>
-      <w:r>
-        <w:t xml:space="preserve">trackableId} - returns that specific trackable  </w:t>
+      <w:proofErr w:type="spellStart"/>
+      <w:proofErr w:type="gramEnd"/>
+      <w:r>
+        <w:t>trackableId</w:t>
+      </w:r>
+      <w:proofErr w:type="spellEnd"/>
+      <w:r>
+        <w:t xml:space="preserve">} - returns that specific trackable  </w:t>
       </w:r>
     </w:p>
     <w:p>
@@ -4765,19 +5113,48 @@
       <w:r>
         <w:t>/{</w:t>
       </w:r>
-      <w:proofErr w:type="gramEnd"/>
-      <w:r>
-        <w:t xml:space="preserve">trackableId}/transaction  - returns the transaction history for the given trackable  </w:t>
-      </w:r>
-    </w:p>
-    <w:p>
-      <w:r>
-        <w:t xml:space="preserve">##API/trackable/newId - will return a uniquely new ID for inclusion in a trackable POST  </w:t>
-      </w:r>
-    </w:p>
-    <w:p>
-      <w:r>
-        <w:t xml:space="preserve">##API/trackable/availablemoves - returns the workflow NodeId's that are valid for the next moves.  </w:t>
+      <w:proofErr w:type="spellStart"/>
+      <w:proofErr w:type="gramEnd"/>
+      <w:r>
+        <w:t>trackableId</w:t>
+      </w:r>
+      <w:proofErr w:type="spellEnd"/>
+      <w:r>
+        <w:t xml:space="preserve">}/transaction  - returns the transaction history for the given trackable  </w:t>
+      </w:r>
+    </w:p>
+    <w:p>
+      <w:r>
+        <w:t>##API/trackable/</w:t>
+      </w:r>
+      <w:proofErr w:type="spellStart"/>
+      <w:r>
+        <w:t>newId</w:t>
+      </w:r>
+      <w:proofErr w:type="spellEnd"/>
+      <w:r>
+        <w:t xml:space="preserve"> - will return a uniquely new ID for inclusion in a trackable POST  </w:t>
+      </w:r>
+    </w:p>
+    <w:p>
+      <w:r>
+        <w:t>##API/trackable/</w:t>
+      </w:r>
+      <w:proofErr w:type="spellStart"/>
+      <w:r>
+        <w:t>availablemoves</w:t>
+      </w:r>
+      <w:proofErr w:type="spellEnd"/>
+      <w:r>
+        <w:t xml:space="preserve"> - returns the workflow </w:t>
+      </w:r>
+      <w:proofErr w:type="spellStart"/>
+      <w:r>
+        <w:t>NodeId's</w:t>
+      </w:r>
+      <w:proofErr w:type="spellEnd"/>
+      <w:r>
+        <w:t xml:space="preserve"> that are valid for the next moves.  </w:t>
       </w:r>
     </w:p>
     <w:p/>
@@ -4794,9 +5171,22 @@
       <w:r>
         <w:t>/{</w:t>
       </w:r>
-      <w:proofErr w:type="gramEnd"/>
-      <w:r>
-        <w:t xml:space="preserve">transactionId} - returns a specific transacation  </w:t>
+      <w:proofErr w:type="spellStart"/>
+      <w:proofErr w:type="gramEnd"/>
+      <w:r>
+        <w:t>transactionId</w:t>
+      </w:r>
+      <w:proofErr w:type="spellEnd"/>
+      <w:r>
+        <w:t xml:space="preserve">} - returns a specific </w:t>
+      </w:r>
+      <w:proofErr w:type="spellStart"/>
+      <w:r>
+        <w:t>transacation</w:t>
+      </w:r>
+      <w:proofErr w:type="spellEnd"/>
+      <w:r>
+        <w:t xml:space="preserve">  </w:t>
       </w:r>
     </w:p>
     <w:p>
@@ -4816,37 +5206,102 @@
     <w:p/>
     <w:p>
       <w:r>
-        <w:t>**API/trackables</w:t>
-      </w:r>
+        <w:t>**API/</w:t>
+      </w:r>
+      <w:proofErr w:type="spellStart"/>
+      <w:r>
+        <w:t>trackables</w:t>
+      </w:r>
+      <w:proofErr w:type="spellEnd"/>
       <w:proofErr w:type="gramStart"/>
       <w:r>
         <w:t>/{</w:t>
       </w:r>
-      <w:proofErr w:type="gramEnd"/>
-      <w:r>
-        <w:t xml:space="preserve">workflowId}/paths/{pathId}/trackables  - returns all the trackables that went through that path   </w:t>
-      </w:r>
-    </w:p>
-    <w:p>
-      <w:r>
-        <w:t>**API/trackables</w:t>
-      </w:r>
+      <w:proofErr w:type="spellStart"/>
+      <w:proofErr w:type="gramEnd"/>
+      <w:r>
+        <w:t>workflowId</w:t>
+      </w:r>
+      <w:proofErr w:type="spellEnd"/>
+      <w:r>
+        <w:t>}/paths/{</w:t>
+      </w:r>
+      <w:proofErr w:type="spellStart"/>
+      <w:r>
+        <w:t>pathId</w:t>
+      </w:r>
+      <w:proofErr w:type="spellEnd"/>
+      <w:r>
+        <w:t>}/</w:t>
+      </w:r>
+      <w:proofErr w:type="spellStart"/>
+      <w:r>
+        <w:t>trackables</w:t>
+      </w:r>
+      <w:proofErr w:type="spellEnd"/>
+      <w:r>
+        <w:t xml:space="preserve">  - returns all the </w:t>
+      </w:r>
+      <w:proofErr w:type="spellStart"/>
+      <w:r>
+        <w:t>trackables</w:t>
+      </w:r>
+      <w:proofErr w:type="spellEnd"/>
+      <w:r>
+        <w:t xml:space="preserve"> that went through that path   </w:t>
+      </w:r>
+    </w:p>
+    <w:p>
+      <w:r>
+        <w:t>**API/</w:t>
+      </w:r>
+      <w:proofErr w:type="spellStart"/>
+      <w:r>
+        <w:t>trackables</w:t>
+      </w:r>
+      <w:proofErr w:type="spellEnd"/>
       <w:proofErr w:type="gramStart"/>
       <w:r>
         <w:t>/{</w:t>
       </w:r>
-      <w:proofErr w:type="gramEnd"/>
-      <w:r>
-        <w:t xml:space="preserve">workflowId}/nodes/{nodeId}/trackables  - returns all the trackable in that workflow node   </w:t>
+      <w:proofErr w:type="spellStart"/>
+      <w:proofErr w:type="gramEnd"/>
+      <w:r>
+        <w:t>workflowId</w:t>
+      </w:r>
+      <w:proofErr w:type="spellEnd"/>
+      <w:r>
+        <w:t>}/nodes/{</w:t>
+      </w:r>
+      <w:proofErr w:type="spellStart"/>
+      <w:r>
+        <w:t>nodeId</w:t>
+      </w:r>
+      <w:proofErr w:type="spellEnd"/>
+      <w:r>
+        <w:t>}/</w:t>
+      </w:r>
+      <w:proofErr w:type="spellStart"/>
+      <w:r>
+        <w:t>trackables</w:t>
+      </w:r>
+      <w:proofErr w:type="spellEnd"/>
+      <w:r>
+        <w:t xml:space="preserve">  - returns all the trackable in that workflow node   </w:t>
       </w:r>
     </w:p>
     <w:p>
       <w:r>
         <w:t>API/</w:t>
       </w:r>
-      <w:proofErr w:type="gramStart"/>
-      <w:r>
-        <w:t>trackables  -</w:t>
+      <w:proofErr w:type="spellStart"/>
+      <w:proofErr w:type="gramStart"/>
+      <w:r>
+        <w:t>trackables</w:t>
+      </w:r>
+      <w:proofErr w:type="spellEnd"/>
+      <w:r>
+        <w:t xml:space="preserve">  -</w:t>
       </w:r>
       <w:proofErr w:type="gramEnd"/>
       <w:r>
@@ -4855,39 +5310,99 @@
     </w:p>
     <w:p>
       <w:r>
-        <w:t>API/trackables</w:t>
-      </w:r>
+        <w:t>API/</w:t>
+      </w:r>
+      <w:proofErr w:type="spellStart"/>
+      <w:r>
+        <w:t>trackables</w:t>
+      </w:r>
+      <w:proofErr w:type="spellEnd"/>
       <w:proofErr w:type="gramStart"/>
       <w:r>
         <w:t>/{</w:t>
       </w:r>
-      <w:proofErr w:type="gramEnd"/>
-      <w:r>
-        <w:t xml:space="preserve">trackableId} - returns that specific trackable  </w:t>
+      <w:proofErr w:type="spellStart"/>
+      <w:proofErr w:type="gramEnd"/>
+      <w:r>
+        <w:t>trackableId</w:t>
+      </w:r>
+      <w:proofErr w:type="spellEnd"/>
+      <w:r>
+        <w:t xml:space="preserve">} - returns that specific trackable  </w:t>
       </w:r>
     </w:p>
     <w:p/>
     <w:p>
       <w:r>
-        <w:t>API/trackables</w:t>
-      </w:r>
+        <w:t>API/</w:t>
+      </w:r>
+      <w:proofErr w:type="spellStart"/>
+      <w:r>
+        <w:t>trackables</w:t>
+      </w:r>
+      <w:proofErr w:type="spellEnd"/>
       <w:proofErr w:type="gramStart"/>
       <w:r>
         <w:t>/{</w:t>
       </w:r>
-      <w:proofErr w:type="gramEnd"/>
-      <w:r>
-        <w:t xml:space="preserve">trackableId}/transaction  - returns the transaction history for the given trackable  </w:t>
-      </w:r>
-    </w:p>
-    <w:p>
-      <w:r>
-        <w:t xml:space="preserve">API/trackables/newId - will return a uniquely new ID for inclusion in a trackable POST  </w:t>
-      </w:r>
-    </w:p>
-    <w:p>
-      <w:r>
-        <w:t xml:space="preserve">API/trackables/availablemoves - returns the workflow NodeId's that are valid for the next moves.  </w:t>
+      <w:proofErr w:type="spellStart"/>
+      <w:proofErr w:type="gramEnd"/>
+      <w:r>
+        <w:t>trackableId</w:t>
+      </w:r>
+      <w:proofErr w:type="spellEnd"/>
+      <w:r>
+        <w:t xml:space="preserve">}/transaction  - returns the transaction history for the given trackable  </w:t>
+      </w:r>
+    </w:p>
+    <w:p>
+      <w:r>
+        <w:t>API/</w:t>
+      </w:r>
+      <w:proofErr w:type="spellStart"/>
+      <w:r>
+        <w:t>trackables</w:t>
+      </w:r>
+      <w:proofErr w:type="spellEnd"/>
+      <w:r>
+        <w:t>/</w:t>
+      </w:r>
+      <w:proofErr w:type="spellStart"/>
+      <w:r>
+        <w:t>newId</w:t>
+      </w:r>
+      <w:proofErr w:type="spellEnd"/>
+      <w:r>
+        <w:t xml:space="preserve"> - will return a uniquely new ID for inclusion in a trackable POST  </w:t>
+      </w:r>
+    </w:p>
+    <w:p>
+      <w:r>
+        <w:t>API/</w:t>
+      </w:r>
+      <w:proofErr w:type="spellStart"/>
+      <w:r>
+        <w:t>trackables</w:t>
+      </w:r>
+      <w:proofErr w:type="spellEnd"/>
+      <w:r>
+        <w:t>/</w:t>
+      </w:r>
+      <w:proofErr w:type="spellStart"/>
+      <w:r>
+        <w:t>availablemoves</w:t>
+      </w:r>
+      <w:proofErr w:type="spellEnd"/>
+      <w:r>
+        <w:t xml:space="preserve"> - returns the workflow </w:t>
+      </w:r>
+      <w:proofErr w:type="spellStart"/>
+      <w:r>
+        <w:t>NodeId's</w:t>
+      </w:r>
+      <w:proofErr w:type="spellEnd"/>
+      <w:r>
+        <w:t xml:space="preserve"> that are valid for the next moves.  </w:t>
       </w:r>
     </w:p>
     <w:p>
@@ -4903,9 +5418,22 @@
       <w:r>
         <w:t>/{</w:t>
       </w:r>
-      <w:proofErr w:type="gramEnd"/>
-      <w:r>
-        <w:t xml:space="preserve">transactionId} - returns a specific transacation  </w:t>
+      <w:proofErr w:type="spellStart"/>
+      <w:proofErr w:type="gramEnd"/>
+      <w:r>
+        <w:t>transactionId</w:t>
+      </w:r>
+      <w:proofErr w:type="spellEnd"/>
+      <w:r>
+        <w:t xml:space="preserve">} - returns a specific </w:t>
+      </w:r>
+      <w:proofErr w:type="spellStart"/>
+      <w:r>
+        <w:t>transacation</w:t>
+      </w:r>
+      <w:proofErr w:type="spellEnd"/>
+      <w:r>
+        <w:t xml:space="preserve">  </w:t>
       </w:r>
     </w:p>
     <w:p>
@@ -4940,15 +5468,49 @@
     </w:p>
     <w:p>
       <w:r>
-        <w:t>API/trackable/isunique</w:t>
-      </w:r>
+        <w:t>API/trackable/</w:t>
+      </w:r>
+      <w:proofErr w:type="spellStart"/>
+      <w:r>
+        <w:t>isunique</w:t>
+      </w:r>
+      <w:proofErr w:type="spellEnd"/>
       <w:proofErr w:type="gramStart"/>
       <w:r>
         <w:t>/{</w:t>
       </w:r>
-      <w:proofErr w:type="gramEnd"/>
-      <w:r>
-        <w:t xml:space="preserve">trackableId} - varifies if a trackableId is new to the OW engine (used for prevalidation).  </w:t>
+      <w:proofErr w:type="spellStart"/>
+      <w:proofErr w:type="gramEnd"/>
+      <w:r>
+        <w:t>trackableId</w:t>
+      </w:r>
+      <w:proofErr w:type="spellEnd"/>
+      <w:r>
+        <w:t xml:space="preserve">} - </w:t>
+      </w:r>
+      <w:proofErr w:type="spellStart"/>
+      <w:r>
+        <w:t>varifies</w:t>
+      </w:r>
+      <w:proofErr w:type="spellEnd"/>
+      <w:r>
+        <w:t xml:space="preserve"> if a </w:t>
+      </w:r>
+      <w:proofErr w:type="spellStart"/>
+      <w:r>
+        <w:t>trackableId</w:t>
+      </w:r>
+      <w:proofErr w:type="spellEnd"/>
+      <w:r>
+        <w:t xml:space="preserve"> is new to the OW engine (used for </w:t>
+      </w:r>
+      <w:proofErr w:type="spellStart"/>
+      <w:r>
+        <w:t>prevalidation</w:t>
+      </w:r>
+      <w:proofErr w:type="spellEnd"/>
+      <w:r>
+        <w:t xml:space="preserve">).  </w:t>
       </w:r>
     </w:p>
     <w:p>
@@ -4964,15 +5526,49 @@
     </w:p>
     <w:p>
       <w:r>
-        <w:t>API/trackable/isunique</w:t>
-      </w:r>
+        <w:t>API/trackable/</w:t>
+      </w:r>
+      <w:proofErr w:type="spellStart"/>
+      <w:r>
+        <w:t>isunique</w:t>
+      </w:r>
+      <w:proofErr w:type="spellEnd"/>
       <w:proofErr w:type="gramStart"/>
       <w:r>
         <w:t>/{</w:t>
       </w:r>
-      <w:proofErr w:type="gramEnd"/>
-      <w:r>
-        <w:t xml:space="preserve">trackableId} - varifies if a trackableId is new to the OW engine (used for prevalidation).  </w:t>
+      <w:proofErr w:type="spellStart"/>
+      <w:proofErr w:type="gramEnd"/>
+      <w:r>
+        <w:t>trackableId</w:t>
+      </w:r>
+      <w:proofErr w:type="spellEnd"/>
+      <w:r>
+        <w:t xml:space="preserve">} - </w:t>
+      </w:r>
+      <w:proofErr w:type="spellStart"/>
+      <w:r>
+        <w:t>varifies</w:t>
+      </w:r>
+      <w:proofErr w:type="spellEnd"/>
+      <w:r>
+        <w:t xml:space="preserve"> if a </w:t>
+      </w:r>
+      <w:proofErr w:type="spellStart"/>
+      <w:r>
+        <w:t>trackableId</w:t>
+      </w:r>
+      <w:proofErr w:type="spellEnd"/>
+      <w:r>
+        <w:t xml:space="preserve"> is new to the OW engine (used for </w:t>
+      </w:r>
+      <w:proofErr w:type="spellStart"/>
+      <w:r>
+        <w:t>prevalidation</w:t>
+      </w:r>
+      <w:proofErr w:type="spellEnd"/>
+      <w:r>
+        <w:t xml:space="preserve">).  </w:t>
       </w:r>
     </w:p>
     <w:p>
@@ -4995,9 +5591,14 @@
       <w:r>
         <w:t>/{</w:t>
       </w:r>
-      <w:proofErr w:type="gramEnd"/>
-      <w:r>
-        <w:t xml:space="preserve">workflowId} - updates an existing workflow definition  </w:t>
+      <w:proofErr w:type="spellStart"/>
+      <w:proofErr w:type="gramEnd"/>
+      <w:r>
+        <w:t>workflowId</w:t>
+      </w:r>
+      <w:proofErr w:type="spellEnd"/>
+      <w:r>
+        <w:t xml:space="preserve">} - updates an existing workflow definition  </w:t>
       </w:r>
     </w:p>
     <w:p>
@@ -5008,9 +5609,14 @@
       <w:r>
         <w:t>/{</w:t>
       </w:r>
-      <w:proofErr w:type="gramEnd"/>
-      <w:r>
-        <w:t xml:space="preserve">trackableId} - updates an existing trackable  </w:t>
+      <w:proofErr w:type="spellStart"/>
+      <w:proofErr w:type="gramEnd"/>
+      <w:r>
+        <w:t>trackableId</w:t>
+      </w:r>
+      <w:proofErr w:type="spellEnd"/>
+      <w:r>
+        <w:t xml:space="preserve">} - updates an existing trackable  </w:t>
       </w:r>
     </w:p>
     <w:p/>
@@ -5028,9 +5634,14 @@
       <w:r>
         <w:t>/{</w:t>
       </w:r>
-      <w:proofErr w:type="gramEnd"/>
-      <w:r>
-        <w:t xml:space="preserve">workflowId} - removes an existing workflow definition from the OW engine  </w:t>
+      <w:proofErr w:type="spellStart"/>
+      <w:proofErr w:type="gramEnd"/>
+      <w:r>
+        <w:t>workflowId</w:t>
+      </w:r>
+      <w:proofErr w:type="spellEnd"/>
+      <w:r>
+        <w:t xml:space="preserve">} - removes an existing workflow definition from the OW engine  </w:t>
       </w:r>
     </w:p>
     <w:p>
@@ -5041,15 +5652,36 @@
       <w:r>
         <w:t>/{</w:t>
       </w:r>
-      <w:proofErr w:type="gramEnd"/>
-      <w:r>
-        <w:t xml:space="preserve">trackableId}  </w:t>
+      <w:proofErr w:type="spellStart"/>
+      <w:proofErr w:type="gramEnd"/>
+      <w:r>
+        <w:t>trackableId</w:t>
+      </w:r>
+      <w:proofErr w:type="spellEnd"/>
+      <w:r>
+        <w:t xml:space="preserve">}  </w:t>
       </w:r>
     </w:p>
     <w:p/>
     <w:p>
       <w:r>
-        <w:t>As a user I want to beable to define a workflow orchestration that represents my business process so that i can use to manage items through that process.</w:t>
+        <w:t xml:space="preserve">As a user I want to </w:t>
+      </w:r>
+      <w:proofErr w:type="spellStart"/>
+      <w:r>
+        <w:t>beable</w:t>
+      </w:r>
+      <w:proofErr w:type="spellEnd"/>
+      <w:r>
+        <w:t xml:space="preserve"> to define a workflow orchestration that represents my business process so that </w:t>
+      </w:r>
+      <w:proofErr w:type="spellStart"/>
+      <w:r>
+        <w:t>i</w:t>
+      </w:r>
+      <w:proofErr w:type="spellEnd"/>
+      <w:r>
+        <w:t xml:space="preserve"> can use to manage items through that process.</w:t>
       </w:r>
     </w:p>
     <w:p>
@@ -5059,7 +5691,15 @@
       </w:r>
       <w:proofErr w:type="gramEnd"/>
       <w:r>
-        <w:t xml:space="preserve"> a user i want to be able to submit items to my defined workflow orchestration.</w:t>
+        <w:t xml:space="preserve"> a user </w:t>
+      </w:r>
+      <w:proofErr w:type="spellStart"/>
+      <w:r>
+        <w:t>i</w:t>
+      </w:r>
+      <w:proofErr w:type="spellEnd"/>
+      <w:r>
+        <w:t xml:space="preserve"> want to be able to submit items to my defined workflow orchestration.</w:t>
       </w:r>
     </w:p>
     <w:p>
@@ -5092,7 +5732,15 @@
     <w:p>
       <w:r>
         <w:lastRenderedPageBreak/>
-        <w:t xml:space="preserve">As a user I want to see all the items in a particular node of a given workflow so that i can understand how many things are waiting review/approval of a particular step  </w:t>
+        <w:t xml:space="preserve">As a user I want to see all the items in a particular node of a given workflow so that </w:t>
+      </w:r>
+      <w:proofErr w:type="spellStart"/>
+      <w:r>
+        <w:t>i</w:t>
+      </w:r>
+      <w:proofErr w:type="spellEnd"/>
+      <w:r>
+        <w:t xml:space="preserve"> can understand how many things are waiting review/approval of a particular step  </w:t>
       </w:r>
     </w:p>
     <w:p>
@@ -5102,27 +5750,75 @@
     </w:p>
     <w:p>
       <w:r>
-        <w:t xml:space="preserve">As a user i want to see the history of a particular item has been through or going through a given Workflow so that i can see the progress an item has made.  </w:t>
-      </w:r>
-    </w:p>
-    <w:p>
-      <w:r>
-        <w:t xml:space="preserve">As a user i want to see all the items that have passed through a particular node in a workflow in a given timeframe so that see how much work has been accomplished by that step in the process  </w:t>
-      </w:r>
-    </w:p>
-    <w:p>
-      <w:r>
-        <w:t>As a user I want to see all the items that a particular user has approved or denied in given workflow for a given timeframe so that i can understand the amount of work an individual has done.</w:t>
-      </w:r>
-    </w:p>
-    <w:p>
-      <w:r>
-        <w:t>As a user i want to see how long a given item has spent in a particular (node) in a workflow so that I can understand if there are bottlenecks</w:t>
-      </w:r>
-    </w:p>
-    <w:p>
-      <w:r>
-        <w:t>As a user I want to see how long a given item has spent in a particular workflow so that i can understand how long something has been under review.</w:t>
+        <w:t xml:space="preserve">As a user </w:t>
+      </w:r>
+      <w:proofErr w:type="spellStart"/>
+      <w:r>
+        <w:t>i</w:t>
+      </w:r>
+      <w:proofErr w:type="spellEnd"/>
+      <w:r>
+        <w:t xml:space="preserve"> want to see the history of a particular item has been through or going through a given Workflow so that </w:t>
+      </w:r>
+      <w:proofErr w:type="spellStart"/>
+      <w:r>
+        <w:t>i</w:t>
+      </w:r>
+      <w:proofErr w:type="spellEnd"/>
+      <w:r>
+        <w:t xml:space="preserve"> can see the progress an item has made.  </w:t>
+      </w:r>
+    </w:p>
+    <w:p>
+      <w:r>
+        <w:t xml:space="preserve">As a user </w:t>
+      </w:r>
+      <w:proofErr w:type="spellStart"/>
+      <w:r>
+        <w:t>i</w:t>
+      </w:r>
+      <w:proofErr w:type="spellEnd"/>
+      <w:r>
+        <w:t xml:space="preserve"> want to see all the items that have passed through a particular node in a workflow in a given timeframe so that see how much work has been accomplished by that step in the process  </w:t>
+      </w:r>
+    </w:p>
+    <w:p>
+      <w:r>
+        <w:t xml:space="preserve">As a user I want to see all the items that a particular user has approved or denied in given workflow for a given timeframe so that </w:t>
+      </w:r>
+      <w:proofErr w:type="spellStart"/>
+      <w:r>
+        <w:t>i</w:t>
+      </w:r>
+      <w:proofErr w:type="spellEnd"/>
+      <w:r>
+        <w:t xml:space="preserve"> can understand the amount of work an individual has done.</w:t>
+      </w:r>
+    </w:p>
+    <w:p>
+      <w:r>
+        <w:t xml:space="preserve">As a user </w:t>
+      </w:r>
+      <w:proofErr w:type="spellStart"/>
+      <w:r>
+        <w:t>i</w:t>
+      </w:r>
+      <w:proofErr w:type="spellEnd"/>
+      <w:r>
+        <w:t xml:space="preserve"> want to see how long a given item has spent in a particular (node) in a workflow so that I can understand if there are bottlenecks</w:t>
+      </w:r>
+    </w:p>
+    <w:p>
+      <w:r>
+        <w:t xml:space="preserve">As a user I want to see how long a given item has spent in a particular workflow so that </w:t>
+      </w:r>
+      <w:proofErr w:type="spellStart"/>
+      <w:r>
+        <w:t>i</w:t>
+      </w:r>
+      <w:proofErr w:type="spellEnd"/>
+      <w:r>
+        <w:t xml:space="preserve"> can understand how long something has been under review.</w:t>
       </w:r>
     </w:p>
     <w:p/>
@@ -5134,71 +5830,513 @@
     </w:p>
     <w:p>
       <w:r>
-        <w:t>Search parameters</w:t>
-      </w:r>
-    </w:p>
-    <w:p/>
-    <w:p>
-      <w:r>
-        <w:t xml:space="preserve">| Argument | Example </w:t>
-      </w:r>
-      <w:proofErr w:type="gramStart"/>
-      <w:r>
-        <w:t>|  Description</w:t>
-      </w:r>
-      <w:proofErr w:type="gramEnd"/>
-      <w:r>
-        <w:t xml:space="preserve">     |</w:t>
-      </w:r>
-    </w:p>
-    <w:p>
-      <w:r>
-        <w:t>|----------|----------------------------|------------------------------|</w:t>
-      </w:r>
-    </w:p>
-    <w:p>
-      <w:r>
-        <w:t xml:space="preserve">| </w:t>
-      </w:r>
-      <w:proofErr w:type="gramStart"/>
-      <w:r>
-        <w:t>t</w:t>
-      </w:r>
-      <w:proofErr w:type="gramEnd"/>
-      <w:r>
-        <w:t xml:space="preserve">        |   t=wf      | Type of object you are wanting [Worflow; orchestration; Trackable; </w:t>
-      </w:r>
-    </w:p>
-    <w:p>
-      <w:r>
-        <w:t xml:space="preserve">| </w:t>
-      </w:r>
-      <w:proofErr w:type="gramStart"/>
-      <w:r>
-        <w:t>id</w:t>
-      </w:r>
-      <w:proofErr w:type="gramEnd"/>
-      <w:r>
-        <w:t xml:space="preserve">       |   id=workflowId                       |</w:t>
-      </w:r>
-    </w:p>
-    <w:p>
-      <w:r>
-        <w:t xml:space="preserve">| </w:t>
-      </w:r>
-      <w:proofErr w:type="gramStart"/>
-      <w:r>
-        <w:t>nane</w:t>
-      </w:r>
-      <w:proofErr w:type="gramEnd"/>
-      <w:r>
-        <w:t xml:space="preserve">     |</w:t>
-      </w:r>
-    </w:p>
-    <w:p>
+        <w:t>API/</w:t>
+      </w:r>
+      <w:proofErr w:type="spellStart"/>
+      <w:r>
+        <w:t>Search</w:t>
+      </w:r>
+      <w:proofErr w:type="gramStart"/>
+      <w:r>
+        <w:t>?select</w:t>
+      </w:r>
+      <w:proofErr w:type="spellEnd"/>
+      <w:proofErr w:type="gramEnd"/>
+      <w:r>
+        <w:t>={</w:t>
+      </w:r>
+      <w:proofErr w:type="spellStart"/>
+      <w:r>
+        <w:t>selectKeywork</w:t>
+      </w:r>
+      <w:proofErr w:type="spellEnd"/>
+      <w:r>
+        <w:t>}</w:t>
+      </w:r>
+      <w:r>
+        <w:t>&amp;</w:t>
+      </w:r>
+      <w:r>
+        <w:t>where=</w:t>
+      </w:r>
+      <w:r>
+        <w:t>{</w:t>
+      </w:r>
+      <w:proofErr w:type="spellStart"/>
+      <w:r>
+        <w:t>whereKeyword</w:t>
+      </w:r>
+      <w:proofErr w:type="spellEnd"/>
+      <w:r>
+        <w:t>}={value}</w:t>
+      </w:r>
+    </w:p>
+    <w:p>
+      <w:r>
+        <w:t>Key words for Search</w:t>
+      </w:r>
+    </w:p>
+    <w:p>
+      <w:r>
+        <w:t xml:space="preserve">Select </w:t>
+      </w:r>
+      <w:r>
+        <w:t>Key words determine the document that is returned:</w:t>
+      </w:r>
+    </w:p>
+    <w:p>
+      <w:pPr>
+        <w:pStyle w:val="ListParagraph"/>
+        <w:numPr>
+          <w:ilvl w:val="0"/>
+          <w:numId w:val="1"/>
+        </w:numPr>
+      </w:pPr>
+      <w:r>
+        <w:t>Workflows (API/</w:t>
+      </w:r>
+      <w:proofErr w:type="spellStart"/>
+      <w:r>
+        <w:t>Search?select</w:t>
+      </w:r>
+      <w:proofErr w:type="spellEnd"/>
+      <w:r>
+        <w:t xml:space="preserve">=workflows)  </w:t>
+      </w:r>
+    </w:p>
+    <w:p>
+      <w:pPr>
+        <w:pStyle w:val="ListParagraph"/>
+        <w:numPr>
+          <w:ilvl w:val="1"/>
+          <w:numId w:val="1"/>
+        </w:numPr>
+      </w:pPr>
+      <w:r>
+        <w:t>Returns all the workflows</w:t>
+      </w:r>
+    </w:p>
+    <w:p>
+      <w:pPr>
+        <w:pStyle w:val="ListParagraph"/>
+        <w:numPr>
+          <w:ilvl w:val="0"/>
+          <w:numId w:val="1"/>
+        </w:numPr>
+      </w:pPr>
+      <w:proofErr w:type="spellStart"/>
+      <w:r>
+        <w:t>Trackables</w:t>
+      </w:r>
+      <w:proofErr w:type="spellEnd"/>
+      <w:r>
+        <w:t xml:space="preserve"> (API/</w:t>
+      </w:r>
+      <w:proofErr w:type="spellStart"/>
+      <w:r>
+        <w:t>Search?select</w:t>
+      </w:r>
+      <w:proofErr w:type="spellEnd"/>
+      <w:r>
+        <w:t>=</w:t>
+      </w:r>
+      <w:proofErr w:type="spellStart"/>
+      <w:r>
+        <w:t>trackables</w:t>
+      </w:r>
+      <w:proofErr w:type="spellEnd"/>
+      <w:r>
+        <w:t>)</w:t>
+      </w:r>
+    </w:p>
+    <w:p>
+      <w:pPr>
+        <w:pStyle w:val="ListParagraph"/>
+        <w:numPr>
+          <w:ilvl w:val="1"/>
+          <w:numId w:val="1"/>
+        </w:numPr>
+      </w:pPr>
+      <w:r>
+        <w:t xml:space="preserve">Returns all the </w:t>
+      </w:r>
+      <w:proofErr w:type="spellStart"/>
+      <w:r>
+        <w:t>trackables</w:t>
+      </w:r>
+      <w:proofErr w:type="spellEnd"/>
+    </w:p>
+    <w:p>
+      <w:pPr>
+        <w:pStyle w:val="ListParagraph"/>
+        <w:numPr>
+          <w:ilvl w:val="0"/>
+          <w:numId w:val="1"/>
+        </w:numPr>
+      </w:pPr>
+      <w:r>
+        <w:t>Transactions (API/</w:t>
+      </w:r>
+      <w:proofErr w:type="spellStart"/>
+      <w:r>
+        <w:t>Search?select</w:t>
+      </w:r>
+      <w:proofErr w:type="spellEnd"/>
+      <w:r>
+        <w:t>=transactions)</w:t>
+      </w:r>
+    </w:p>
+    <w:p>
+      <w:pPr>
+        <w:pStyle w:val="ListParagraph"/>
+        <w:ind w:left="1440"/>
+      </w:pPr>
+    </w:p>
+    <w:p>
+      <w:r>
+        <w:t>Where</w:t>
+      </w:r>
+      <w:r>
+        <w:t xml:space="preserve"> key words</w:t>
+      </w:r>
+    </w:p>
+    <w:p>
+      <w:pPr>
+        <w:pStyle w:val="ListParagraph"/>
+        <w:numPr>
+          <w:ilvl w:val="0"/>
+          <w:numId w:val="2"/>
+        </w:numPr>
+      </w:pPr>
+      <w:proofErr w:type="spellStart"/>
+      <w:r>
+        <w:t>WorkflowId</w:t>
+      </w:r>
+      <w:proofErr w:type="spellEnd"/>
+      <w:r>
+        <w:t xml:space="preserve"> (API/</w:t>
+      </w:r>
+      <w:proofErr w:type="spellStart"/>
+      <w:r>
+        <w:t>Search?select</w:t>
+      </w:r>
+      <w:proofErr w:type="spellEnd"/>
+      <w:r>
+        <w:t>=</w:t>
+      </w:r>
+      <w:proofErr w:type="spellStart"/>
+      <w:r>
+        <w:t>transaction&amp;workflowId</w:t>
+      </w:r>
+      <w:proofErr w:type="spellEnd"/>
+      <w:r>
+        <w:t>=</w:t>
+      </w:r>
+      <w:r>
+        <w:t>SampleWorkflow1</w:t>
+      </w:r>
+      <w:r>
+        <w:t>)</w:t>
+      </w:r>
+    </w:p>
+    <w:p>
+      <w:pPr>
+        <w:pStyle w:val="ListParagraph"/>
+        <w:numPr>
+          <w:ilvl w:val="1"/>
+          <w:numId w:val="2"/>
+        </w:numPr>
+      </w:pPr>
+      <w:r>
+        <w:t>Returns all the transactions applying to workflow with Id ‘</w:t>
+      </w:r>
+      <w:proofErr w:type="spellStart"/>
+      <w:r>
+        <w:t>SampleWorkflow</w:t>
+      </w:r>
+      <w:proofErr w:type="spellEnd"/>
+    </w:p>
+    <w:p>
+      <w:pPr>
+        <w:pStyle w:val="ListParagraph"/>
+        <w:numPr>
+          <w:ilvl w:val="0"/>
+          <w:numId w:val="2"/>
+        </w:numPr>
+      </w:pPr>
+      <w:proofErr w:type="spellStart"/>
+      <w:r>
+        <w:t>TrackableId</w:t>
+      </w:r>
+      <w:proofErr w:type="spellEnd"/>
+      <w:r>
+        <w:t xml:space="preserve"> (API/</w:t>
+      </w:r>
+      <w:proofErr w:type="spellStart"/>
+      <w:r>
+        <w:t>Search?select</w:t>
+      </w:r>
+      <w:proofErr w:type="spellEnd"/>
+      <w:r>
+        <w:t>=</w:t>
+      </w:r>
+      <w:proofErr w:type="spellStart"/>
+      <w:r>
+        <w:t>Node&amp;workflowId</w:t>
+      </w:r>
+      <w:proofErr w:type="spellEnd"/>
+      <w:r>
+        <w:t>=</w:t>
+      </w:r>
+      <w:r>
+        <w:t>SampleWorkflow1</w:t>
+      </w:r>
+      <w:r>
+        <w:t>)</w:t>
+      </w:r>
+    </w:p>
+    <w:p>
+      <w:pPr>
+        <w:pStyle w:val="ListParagraph"/>
+        <w:numPr>
+          <w:ilvl w:val="0"/>
+          <w:numId w:val="2"/>
+        </w:numPr>
+      </w:pPr>
+      <w:proofErr w:type="spellStart"/>
+      <w:r>
+        <w:t>TransactionId</w:t>
+      </w:r>
+      <w:proofErr w:type="spellEnd"/>
+      <w:r>
+        <w:t xml:space="preserve"> (API/</w:t>
+      </w:r>
+      <w:proofErr w:type="spellStart"/>
+      <w:r>
+        <w:t>Search?select</w:t>
+      </w:r>
+      <w:proofErr w:type="spellEnd"/>
+      <w:r>
+        <w:t>=</w:t>
+      </w:r>
+      <w:proofErr w:type="spellStart"/>
+      <w:r>
+        <w:t>transaction&amp;workflowId</w:t>
+      </w:r>
+      <w:proofErr w:type="spellEnd"/>
+      <w:r>
+        <w:t>=</w:t>
+      </w:r>
+      <w:r>
+        <w:t>SampleWorkflow1</w:t>
+      </w:r>
+      <w:r>
+        <w:t>)</w:t>
+      </w:r>
+    </w:p>
+    <w:p>
+      <w:pPr>
+        <w:pStyle w:val="ListParagraph"/>
+        <w:numPr>
+          <w:ilvl w:val="0"/>
+          <w:numId w:val="2"/>
+        </w:numPr>
+      </w:pPr>
       <w:bookmarkStart w:id="0" w:name="_GoBack"/>
       <w:bookmarkEnd w:id="0"/>
-    </w:p>
+      <w:proofErr w:type="spellStart"/>
+      <w:r>
+        <w:t>NodeId</w:t>
+      </w:r>
+      <w:proofErr w:type="spellEnd"/>
+      <w:r>
+        <w:t xml:space="preserve"> (API/</w:t>
+      </w:r>
+      <w:proofErr w:type="spellStart"/>
+      <w:r>
+        <w:t>Search?select</w:t>
+      </w:r>
+      <w:proofErr w:type="spellEnd"/>
+      <w:r>
+        <w:t>=</w:t>
+      </w:r>
+      <w:proofErr w:type="spellStart"/>
+      <w:r>
+        <w:t>trackables&amp;nodeId</w:t>
+      </w:r>
+      <w:proofErr w:type="spellEnd"/>
+      <w:r>
+        <w:t>=SampleNode1)</w:t>
+      </w:r>
+    </w:p>
+    <w:p>
+      <w:pPr>
+        <w:pStyle w:val="ListParagraph"/>
+        <w:numPr>
+          <w:ilvl w:val="1"/>
+          <w:numId w:val="2"/>
+        </w:numPr>
+      </w:pPr>
+      <w:r>
+        <w:t xml:space="preserve">Returns all the </w:t>
+      </w:r>
+      <w:proofErr w:type="spellStart"/>
+      <w:r>
+        <w:t>trackables</w:t>
+      </w:r>
+      <w:proofErr w:type="spellEnd"/>
+      <w:r>
+        <w:t xml:space="preserve"> in the give Node.</w:t>
+      </w:r>
+    </w:p>
+    <w:p>
+      <w:pPr>
+        <w:pStyle w:val="ListParagraph"/>
+      </w:pPr>
+    </w:p>
+    <w:p>
+      <w:pPr>
+        <w:pStyle w:val="ListParagraph"/>
+        <w:numPr>
+          <w:ilvl w:val="0"/>
+          <w:numId w:val="2"/>
+        </w:numPr>
+      </w:pPr>
+      <w:r>
+        <w:t>Start (API/</w:t>
+      </w:r>
+      <w:proofErr w:type="spellStart"/>
+      <w:r>
+        <w:t>Search?select</w:t>
+      </w:r>
+      <w:proofErr w:type="spellEnd"/>
+      <w:r>
+        <w:t>=</w:t>
+      </w:r>
+      <w:proofErr w:type="spellStart"/>
+      <w:r>
+        <w:t>transaction&amp;start</w:t>
+      </w:r>
+      <w:proofErr w:type="spellEnd"/>
+      <w:r>
+        <w:t>=01-01-2017)</w:t>
+      </w:r>
+    </w:p>
+    <w:p>
+      <w:pPr>
+        <w:pStyle w:val="ListParagraph"/>
+        <w:numPr>
+          <w:ilvl w:val="1"/>
+          <w:numId w:val="2"/>
+        </w:numPr>
+      </w:pPr>
+      <w:r>
+        <w:t>Returns all transactions after that occurred after 01-01-2017</w:t>
+      </w:r>
+    </w:p>
+    <w:p>
+      <w:pPr>
+        <w:pStyle w:val="ListParagraph"/>
+        <w:numPr>
+          <w:ilvl w:val="0"/>
+          <w:numId w:val="2"/>
+        </w:numPr>
+      </w:pPr>
+      <w:r>
+        <w:lastRenderedPageBreak/>
+        <w:t>End</w:t>
+      </w:r>
+    </w:p>
+    <w:p>
+      <w:r>
+        <w:t>Search parameters</w:t>
+      </w:r>
+    </w:p>
+    <w:p/>
+    <w:p>
+      <w:r>
+        <w:t xml:space="preserve">| Argument | Example </w:t>
+      </w:r>
+      <w:proofErr w:type="gramStart"/>
+      <w:r>
+        <w:t>|  Description</w:t>
+      </w:r>
+      <w:proofErr w:type="gramEnd"/>
+      <w:r>
+        <w:t xml:space="preserve">     |</w:t>
+      </w:r>
+    </w:p>
+    <w:p>
+      <w:r>
+        <w:t>|----------|----------------------------|------------------------------|</w:t>
+      </w:r>
+    </w:p>
+    <w:p>
+      <w:r>
+        <w:t xml:space="preserve">| </w:t>
+      </w:r>
+      <w:proofErr w:type="gramStart"/>
+      <w:r>
+        <w:t>t</w:t>
+      </w:r>
+      <w:proofErr w:type="gramEnd"/>
+      <w:r>
+        <w:t xml:space="preserve">        |   t=</w:t>
+      </w:r>
+      <w:proofErr w:type="spellStart"/>
+      <w:r>
+        <w:t>wf</w:t>
+      </w:r>
+      <w:proofErr w:type="spellEnd"/>
+      <w:r>
+        <w:t xml:space="preserve">      | Type of object you are wanting [</w:t>
+      </w:r>
+      <w:proofErr w:type="spellStart"/>
+      <w:r>
+        <w:t>Worflow</w:t>
+      </w:r>
+      <w:proofErr w:type="spellEnd"/>
+      <w:r>
+        <w:t xml:space="preserve">; orchestration; Trackable; </w:t>
+      </w:r>
+    </w:p>
+    <w:p>
+      <w:r>
+        <w:t xml:space="preserve">| </w:t>
+      </w:r>
+      <w:proofErr w:type="gramStart"/>
+      <w:r>
+        <w:t>id</w:t>
+      </w:r>
+      <w:proofErr w:type="gramEnd"/>
+      <w:r>
+        <w:t xml:space="preserve">       |   id=</w:t>
+      </w:r>
+      <w:proofErr w:type="spellStart"/>
+      <w:r>
+        <w:t>workflowId</w:t>
+      </w:r>
+      <w:proofErr w:type="spellEnd"/>
+      <w:r>
+        <w:t xml:space="preserve">                       |</w:t>
+      </w:r>
+    </w:p>
+    <w:p>
+      <w:r>
+        <w:t xml:space="preserve">| </w:t>
+      </w:r>
+      <w:proofErr w:type="spellStart"/>
+      <w:proofErr w:type="gramStart"/>
+      <w:r>
+        <w:t>nane</w:t>
+      </w:r>
+      <w:proofErr w:type="spellEnd"/>
+      <w:proofErr w:type="gramEnd"/>
+      <w:r>
+        <w:t xml:space="preserve">     |</w:t>
+      </w:r>
+    </w:p>
+    <w:p/>
     <w:sectPr>
       <w:pgSz w:w="12240" w:h="15840"/>
       <w:pgMar w:top="1440" w:right="1440" w:bottom="1440" w:left="1440" w:header="720" w:footer="720" w:gutter="0"/>
@@ -5207,6 +6345,243 @@
     </w:sectPr>
   </w:body>
 </w:document>
+</file>
+
+<file path=word/numbering.xml><?xml version="1.0" encoding="utf-8"?>
+<w:numbering xmlns:wpc="http://schemas.microsoft.com/office/word/2010/wordprocessingCanvas" xmlns:mc="http://schemas.openxmlformats.org/markup-compatibility/2006" xmlns:o="urn:schemas-microsoft-com:office:office" xmlns:r="http://schemas.openxmlformats.org/officeDocument/2006/relationships" xmlns:m="http://schemas.openxmlformats.org/officeDocument/2006/math" xmlns:v="urn:schemas-microsoft-com:vml" xmlns:wp14="http://schemas.microsoft.com/office/word/2010/wordprocessingDrawing" xmlns:wp="http://schemas.openxmlformats.org/drawingml/2006/wordprocessingDrawing" xmlns:w10="urn:schemas-microsoft-com:office:word" xmlns:w="http://schemas.openxmlformats.org/wordprocessingml/2006/main" xmlns:w14="http://schemas.microsoft.com/office/word/2010/wordml" xmlns:w15="http://schemas.microsoft.com/office/word/2012/wordml" xmlns:wpg="http://schemas.microsoft.com/office/word/2010/wordprocessingGroup" xmlns:wpi="http://schemas.microsoft.com/office/word/2010/wordprocessingInk" xmlns:wne="http://schemas.microsoft.com/office/word/2006/wordml" xmlns:wps="http://schemas.microsoft.com/office/word/2010/wordprocessingShape" mc:Ignorable="w14 w15 wp14">
+  <w:abstractNum w:abstractNumId="0" w15:restartNumberingAfterBreak="0">
+    <w:nsid w:val="43111D07"/>
+    <w:multiLevelType w:val="hybridMultilevel"/>
+    <w:tmpl w:val="A3E628DC"/>
+    <w:lvl w:ilvl="0" w:tplc="04090001">
+      <w:start w:val="1"/>
+      <w:numFmt w:val="bullet"/>
+      <w:lvlText w:val=""/>
+      <w:lvlJc w:val="left"/>
+      <w:pPr>
+        <w:ind w:left="720" w:hanging="360"/>
+      </w:pPr>
+      <w:rPr>
+        <w:rFonts w:ascii="Symbol" w:hAnsi="Symbol" w:hint="default"/>
+      </w:rPr>
+    </w:lvl>
+    <w:lvl w:ilvl="1" w:tplc="04090003">
+      <w:start w:val="1"/>
+      <w:numFmt w:val="bullet"/>
+      <w:lvlText w:val="o"/>
+      <w:lvlJc w:val="left"/>
+      <w:pPr>
+        <w:ind w:left="1440" w:hanging="360"/>
+      </w:pPr>
+      <w:rPr>
+        <w:rFonts w:ascii="Courier New" w:hAnsi="Courier New" w:cs="Courier New" w:hint="default"/>
+      </w:rPr>
+    </w:lvl>
+    <w:lvl w:ilvl="2" w:tplc="04090005" w:tentative="1">
+      <w:start w:val="1"/>
+      <w:numFmt w:val="bullet"/>
+      <w:lvlText w:val=""/>
+      <w:lvlJc w:val="left"/>
+      <w:pPr>
+        <w:ind w:left="2160" w:hanging="360"/>
+      </w:pPr>
+      <w:rPr>
+        <w:rFonts w:ascii="Wingdings" w:hAnsi="Wingdings" w:hint="default"/>
+      </w:rPr>
+    </w:lvl>
+    <w:lvl w:ilvl="3" w:tplc="04090001" w:tentative="1">
+      <w:start w:val="1"/>
+      <w:numFmt w:val="bullet"/>
+      <w:lvlText w:val=""/>
+      <w:lvlJc w:val="left"/>
+      <w:pPr>
+        <w:ind w:left="2880" w:hanging="360"/>
+      </w:pPr>
+      <w:rPr>
+        <w:rFonts w:ascii="Symbol" w:hAnsi="Symbol" w:hint="default"/>
+      </w:rPr>
+    </w:lvl>
+    <w:lvl w:ilvl="4" w:tplc="04090003" w:tentative="1">
+      <w:start w:val="1"/>
+      <w:numFmt w:val="bullet"/>
+      <w:lvlText w:val="o"/>
+      <w:lvlJc w:val="left"/>
+      <w:pPr>
+        <w:ind w:left="3600" w:hanging="360"/>
+      </w:pPr>
+      <w:rPr>
+        <w:rFonts w:ascii="Courier New" w:hAnsi="Courier New" w:cs="Courier New" w:hint="default"/>
+      </w:rPr>
+    </w:lvl>
+    <w:lvl w:ilvl="5" w:tplc="04090005" w:tentative="1">
+      <w:start w:val="1"/>
+      <w:numFmt w:val="bullet"/>
+      <w:lvlText w:val=""/>
+      <w:lvlJc w:val="left"/>
+      <w:pPr>
+        <w:ind w:left="4320" w:hanging="360"/>
+      </w:pPr>
+      <w:rPr>
+        <w:rFonts w:ascii="Wingdings" w:hAnsi="Wingdings" w:hint="default"/>
+      </w:rPr>
+    </w:lvl>
+    <w:lvl w:ilvl="6" w:tplc="04090001" w:tentative="1">
+      <w:start w:val="1"/>
+      <w:numFmt w:val="bullet"/>
+      <w:lvlText w:val=""/>
+      <w:lvlJc w:val="left"/>
+      <w:pPr>
+        <w:ind w:left="5040" w:hanging="360"/>
+      </w:pPr>
+      <w:rPr>
+        <w:rFonts w:ascii="Symbol" w:hAnsi="Symbol" w:hint="default"/>
+      </w:rPr>
+    </w:lvl>
+    <w:lvl w:ilvl="7" w:tplc="04090003" w:tentative="1">
+      <w:start w:val="1"/>
+      <w:numFmt w:val="bullet"/>
+      <w:lvlText w:val="o"/>
+      <w:lvlJc w:val="left"/>
+      <w:pPr>
+        <w:ind w:left="5760" w:hanging="360"/>
+      </w:pPr>
+      <w:rPr>
+        <w:rFonts w:ascii="Courier New" w:hAnsi="Courier New" w:cs="Courier New" w:hint="default"/>
+      </w:rPr>
+    </w:lvl>
+    <w:lvl w:ilvl="8" w:tplc="04090005" w:tentative="1">
+      <w:start w:val="1"/>
+      <w:numFmt w:val="bullet"/>
+      <w:lvlText w:val=""/>
+      <w:lvlJc w:val="left"/>
+      <w:pPr>
+        <w:ind w:left="6480" w:hanging="360"/>
+      </w:pPr>
+      <w:rPr>
+        <w:rFonts w:ascii="Wingdings" w:hAnsi="Wingdings" w:hint="default"/>
+      </w:rPr>
+    </w:lvl>
+  </w:abstractNum>
+  <w:abstractNum w:abstractNumId="1" w15:restartNumberingAfterBreak="0">
+    <w:nsid w:val="71517C4B"/>
+    <w:multiLevelType w:val="hybridMultilevel"/>
+    <w:tmpl w:val="4B2E8308"/>
+    <w:lvl w:ilvl="0" w:tplc="04090001">
+      <w:start w:val="1"/>
+      <w:numFmt w:val="bullet"/>
+      <w:lvlText w:val=""/>
+      <w:lvlJc w:val="left"/>
+      <w:pPr>
+        <w:ind w:left="720" w:hanging="360"/>
+      </w:pPr>
+      <w:rPr>
+        <w:rFonts w:ascii="Symbol" w:hAnsi="Symbol" w:hint="default"/>
+      </w:rPr>
+    </w:lvl>
+    <w:lvl w:ilvl="1" w:tplc="04090003">
+      <w:start w:val="1"/>
+      <w:numFmt w:val="bullet"/>
+      <w:lvlText w:val="o"/>
+      <w:lvlJc w:val="left"/>
+      <w:pPr>
+        <w:ind w:left="1440" w:hanging="360"/>
+      </w:pPr>
+      <w:rPr>
+        <w:rFonts w:ascii="Courier New" w:hAnsi="Courier New" w:cs="Courier New" w:hint="default"/>
+      </w:rPr>
+    </w:lvl>
+    <w:lvl w:ilvl="2" w:tplc="04090005" w:tentative="1">
+      <w:start w:val="1"/>
+      <w:numFmt w:val="bullet"/>
+      <w:lvlText w:val=""/>
+      <w:lvlJc w:val="left"/>
+      <w:pPr>
+        <w:ind w:left="2160" w:hanging="360"/>
+      </w:pPr>
+      <w:rPr>
+        <w:rFonts w:ascii="Wingdings" w:hAnsi="Wingdings" w:hint="default"/>
+      </w:rPr>
+    </w:lvl>
+    <w:lvl w:ilvl="3" w:tplc="04090001" w:tentative="1">
+      <w:start w:val="1"/>
+      <w:numFmt w:val="bullet"/>
+      <w:lvlText w:val=""/>
+      <w:lvlJc w:val="left"/>
+      <w:pPr>
+        <w:ind w:left="2880" w:hanging="360"/>
+      </w:pPr>
+      <w:rPr>
+        <w:rFonts w:ascii="Symbol" w:hAnsi="Symbol" w:hint="default"/>
+      </w:rPr>
+    </w:lvl>
+    <w:lvl w:ilvl="4" w:tplc="04090003" w:tentative="1">
+      <w:start w:val="1"/>
+      <w:numFmt w:val="bullet"/>
+      <w:lvlText w:val="o"/>
+      <w:lvlJc w:val="left"/>
+      <w:pPr>
+        <w:ind w:left="3600" w:hanging="360"/>
+      </w:pPr>
+      <w:rPr>
+        <w:rFonts w:ascii="Courier New" w:hAnsi="Courier New" w:cs="Courier New" w:hint="default"/>
+      </w:rPr>
+    </w:lvl>
+    <w:lvl w:ilvl="5" w:tplc="04090005" w:tentative="1">
+      <w:start w:val="1"/>
+      <w:numFmt w:val="bullet"/>
+      <w:lvlText w:val=""/>
+      <w:lvlJc w:val="left"/>
+      <w:pPr>
+        <w:ind w:left="4320" w:hanging="360"/>
+      </w:pPr>
+      <w:rPr>
+        <w:rFonts w:ascii="Wingdings" w:hAnsi="Wingdings" w:hint="default"/>
+      </w:rPr>
+    </w:lvl>
+    <w:lvl w:ilvl="6" w:tplc="04090001" w:tentative="1">
+      <w:start w:val="1"/>
+      <w:numFmt w:val="bullet"/>
+      <w:lvlText w:val=""/>
+      <w:lvlJc w:val="left"/>
+      <w:pPr>
+        <w:ind w:left="5040" w:hanging="360"/>
+      </w:pPr>
+      <w:rPr>
+        <w:rFonts w:ascii="Symbol" w:hAnsi="Symbol" w:hint="default"/>
+      </w:rPr>
+    </w:lvl>
+    <w:lvl w:ilvl="7" w:tplc="04090003" w:tentative="1">
+      <w:start w:val="1"/>
+      <w:numFmt w:val="bullet"/>
+      <w:lvlText w:val="o"/>
+      <w:lvlJc w:val="left"/>
+      <w:pPr>
+        <w:ind w:left="5760" w:hanging="360"/>
+      </w:pPr>
+      <w:rPr>
+        <w:rFonts w:ascii="Courier New" w:hAnsi="Courier New" w:cs="Courier New" w:hint="default"/>
+      </w:rPr>
+    </w:lvl>
+    <w:lvl w:ilvl="8" w:tplc="04090005" w:tentative="1">
+      <w:start w:val="1"/>
+      <w:numFmt w:val="bullet"/>
+      <w:lvlText w:val=""/>
+      <w:lvlJc w:val="left"/>
+      <w:pPr>
+        <w:ind w:left="6480" w:hanging="360"/>
+      </w:pPr>
+      <w:rPr>
+        <w:rFonts w:ascii="Wingdings" w:hAnsi="Wingdings" w:hint="default"/>
+      </w:rPr>
+    </w:lvl>
+  </w:abstractNum>
+  <w:num w:numId="1">
+    <w:abstractNumId w:val="0"/>
+  </w:num>
+  <w:num w:numId="2">
+    <w:abstractNumId w:val="1"/>
+  </w:num>
+</w:numbering>
 </file>
 
 <file path=word/styles.xml><?xml version="1.0" encoding="utf-8"?>
@@ -5630,6 +7005,17 @@
     <w:semiHidden/>
     <w:unhideWhenUsed/>
   </w:style>
+  <w:style w:type="paragraph" w:styleId="ListParagraph">
+    <w:name w:val="List Paragraph"/>
+    <w:basedOn w:val="Normal"/>
+    <w:uiPriority w:val="34"/>
+    <w:qFormat/>
+    <w:rsid w:val="00786DF4"/>
+    <w:pPr>
+      <w:ind w:left="720"/>
+      <w:contextualSpacing/>
+    </w:pPr>
+  </w:style>
 </w:styles>
 </file>
 

</xml_diff>